<commit_message>
Adição documentação de projeto finalizado
</commit_message>
<xml_diff>
--- a/Artefatos/documentacao-de-projeto.docx
+++ b/Artefatos/documentacao-de-projeto.docx
@@ -5272,7 +5272,7 @@
               <w:rPr>
                 <w:rtl w:val="0"/>
               </w:rPr>
-              <w:t xml:space="preserve">para proibir o acesso de usuários que infrinjam as políticas da plataforma.</w:t>
+              <w:t xml:space="preserve">para proibir o acesso de exploradores que infrinjam as políticas da plataforma.</w:t>
             </w:r>
           </w:p>
         </w:tc>
@@ -6825,7 +6825,7 @@
               <w:rPr>
                 <w:rtl w:val="0"/>
               </w:rPr>
-              <w:t xml:space="preserve">para que eu consiga atualizar minha apresentação para outros usuários.</w:t>
+              <w:t xml:space="preserve">para que eu consiga atualizar minha apresentação para outros exploradores.</w:t>
             </w:r>
           </w:p>
         </w:tc>
@@ -7290,7 +7290,7 @@
               <w:rPr>
                 <w:rtl w:val="0"/>
               </w:rPr>
-              <w:t xml:space="preserve">para que eu possa aumentar a base de usuários do sistema e ser premiado por isso.</w:t>
+              <w:t xml:space="preserve">para que eu possa aumentar a base de usuários exploradores do sistema e ser premiado por isso.</w:t>
             </w:r>
           </w:p>
         </w:tc>
@@ -7569,12 +7569,12 @@
           <wp:inline distB="114300" distT="114300" distL="114300" distR="114300">
             <wp:extent cx="6126480" cy="3962400"/>
             <wp:effectExtent b="0" l="0" r="0" t="0"/>
-            <wp:docPr id="1" name="image2.jpg"/>
+            <wp:docPr id="1" name="image19.jpg"/>
             <a:graphic>
               <a:graphicData uri="http://schemas.openxmlformats.org/drawingml/2006/picture">
                 <pic:pic>
                   <pic:nvPicPr>
-                    <pic:cNvPr id="0" name="image2.jpg"/>
+                    <pic:cNvPr id="0" name="image19.jpg"/>
                     <pic:cNvPicPr preferRelativeResize="0"/>
                   </pic:nvPicPr>
                   <pic:blipFill>
@@ -8886,14 +8886,14 @@
         <w:rPr/>
         <w:drawing>
           <wp:inline distB="114300" distT="114300" distL="114300" distR="114300">
-            <wp:extent cx="6126480" cy="3390900"/>
+            <wp:extent cx="6126480" cy="3454400"/>
             <wp:effectExtent b="0" l="0" r="0" t="0"/>
-            <wp:docPr id="2" name="image1.png"/>
+            <wp:docPr id="10" name="image2.png"/>
             <a:graphic>
               <a:graphicData uri="http://schemas.openxmlformats.org/drawingml/2006/picture">
                 <pic:pic>
                   <pic:nvPicPr>
-                    <pic:cNvPr id="0" name="image1.png"/>
+                    <pic:cNvPr id="0" name="image2.png"/>
                     <pic:cNvPicPr preferRelativeResize="0"/>
                   </pic:nvPicPr>
                   <pic:blipFill>
@@ -8906,7 +8906,7 @@
                   <pic:spPr>
                     <a:xfrm>
                       <a:off x="0" y="0"/>
-                      <a:ext cx="6126480" cy="3390900"/>
+                      <a:ext cx="6126480" cy="3454400"/>
                     </a:xfrm>
                     <a:prstGeom prst="rect"/>
                     <a:ln/>
@@ -8925,23 +8925,36 @@
     </w:p>
     <w:p>
       <w:pPr>
-        <w:rPr/>
-      </w:pPr>
-      <w:r>
-        <w:rPr>
-          <w:rtl w:val="0"/>
-        </w:rPr>
-      </w:r>
-    </w:p>
-    <w:p>
-      <w:pPr>
-        <w:rPr/>
-      </w:pPr>
-      <w:r>
-        <w:rPr>
-          <w:rtl w:val="0"/>
-        </w:rPr>
-        <w:t xml:space="preserve">Esta é a página inicial do usuário. Nela apresentamos os primeiros elementos que o usuário deve ver ao acessar o sistema, como a barra lateral à esquerda, onde devem ser apresentados os menus do sistema, e a barra lateral à direita, onde devem ser apresentados outros exploradores e publicações de redes sociais. Na parte central da página são apresentados </w:t>
+        <w:jc w:val="center"/>
+        <w:rPr/>
+      </w:pPr>
+      <w:r>
+        <w:rPr>
+          <w:rtl w:val="0"/>
+        </w:rPr>
+        <w:t xml:space="preserve">Figura 2 - Tela inicial do Explorador</w:t>
+      </w:r>
+    </w:p>
+    <w:p>
+      <w:pPr>
+        <w:rPr/>
+      </w:pPr>
+      <w:r>
+        <w:rPr>
+          <w:rtl w:val="0"/>
+        </w:rPr>
+      </w:r>
+    </w:p>
+    <w:p>
+      <w:pPr>
+        <w:jc w:val="both"/>
+        <w:rPr/>
+      </w:pPr>
+      <w:r>
+        <w:rPr>
+          <w:rtl w:val="0"/>
+        </w:rPr>
+        <w:t xml:space="preserve">A Figura 2 é a página inicial do Explorador. Nela apresentamos os primeiros elementos que o Explorador deve ver ao acessar o sistema, como a barra lateral à esquerda, onde devem ser apresentados os menus do sistema, e a barra lateral à direita, onde devem ser apresentados outros exploradores e publicações de redes sociais. Na parte central da página são apresentados </w:t>
       </w:r>
       <w:r>
         <w:rPr>
@@ -8955,6 +8968,864 @@
           <w:rtl w:val="0"/>
         </w:rPr>
         <w:t xml:space="preserve"> das redes sociais, e abaixo os desafios cadastrados no sistema.</w:t>
+      </w:r>
+    </w:p>
+    <w:p>
+      <w:pPr>
+        <w:jc w:val="both"/>
+        <w:rPr/>
+      </w:pPr>
+      <w:r>
+        <w:rPr>
+          <w:rtl w:val="0"/>
+        </w:rPr>
+      </w:r>
+    </w:p>
+    <w:p>
+      <w:pPr>
+        <w:jc w:val="both"/>
+        <w:rPr/>
+      </w:pPr>
+      <w:r>
+        <w:rPr/>
+        <w:drawing>
+          <wp:inline distB="114300" distT="114300" distL="114300" distR="114300">
+            <wp:extent cx="6126480" cy="3403600"/>
+            <wp:effectExtent b="0" l="0" r="0" t="0"/>
+            <wp:docPr id="3" name="image5.png"/>
+            <a:graphic>
+              <a:graphicData uri="http://schemas.openxmlformats.org/drawingml/2006/picture">
+                <pic:pic>
+                  <pic:nvPicPr>
+                    <pic:cNvPr id="0" name="image5.png"/>
+                    <pic:cNvPicPr preferRelativeResize="0"/>
+                  </pic:nvPicPr>
+                  <pic:blipFill>
+                    <a:blip r:embed="rId12"/>
+                    <a:srcRect b="0" l="0" r="0" t="0"/>
+                    <a:stretch>
+                      <a:fillRect/>
+                    </a:stretch>
+                  </pic:blipFill>
+                  <pic:spPr>
+                    <a:xfrm>
+                      <a:off x="0" y="0"/>
+                      <a:ext cx="6126480" cy="3403600"/>
+                    </a:xfrm>
+                    <a:prstGeom prst="rect"/>
+                    <a:ln/>
+                  </pic:spPr>
+                </pic:pic>
+              </a:graphicData>
+            </a:graphic>
+          </wp:inline>
+        </w:drawing>
+      </w:r>
+      <w:r>
+        <w:rPr>
+          <w:rtl w:val="0"/>
+        </w:rPr>
+      </w:r>
+    </w:p>
+    <w:p>
+      <w:pPr>
+        <w:jc w:val="center"/>
+        <w:rPr/>
+      </w:pPr>
+      <w:r>
+        <w:rPr>
+          <w:rtl w:val="0"/>
+        </w:rPr>
+        <w:t xml:space="preserve">Figura 3 - Tela de </w:t>
+      </w:r>
+      <w:r>
+        <w:rPr>
+          <w:i w:val="1"/>
+          <w:rtl w:val="0"/>
+        </w:rPr>
+        <w:t xml:space="preserve">login </w:t>
+      </w:r>
+      <w:r>
+        <w:rPr>
+          <w:rtl w:val="0"/>
+        </w:rPr>
+        <w:t xml:space="preserve">do Explorador</w:t>
+      </w:r>
+    </w:p>
+    <w:p>
+      <w:pPr>
+        <w:jc w:val="both"/>
+        <w:rPr/>
+      </w:pPr>
+      <w:r>
+        <w:rPr>
+          <w:rtl w:val="0"/>
+        </w:rPr>
+      </w:r>
+    </w:p>
+    <w:p>
+      <w:pPr>
+        <w:jc w:val="both"/>
+        <w:rPr/>
+      </w:pPr>
+      <w:r>
+        <w:rPr>
+          <w:rtl w:val="0"/>
+        </w:rPr>
+        <w:t xml:space="preserve">A Figura 3 é a tela da página de </w:t>
+      </w:r>
+      <w:r>
+        <w:rPr>
+          <w:i w:val="1"/>
+          <w:rtl w:val="0"/>
+        </w:rPr>
+        <w:t xml:space="preserve">login </w:t>
+      </w:r>
+      <w:r>
+        <w:rPr>
+          <w:rtl w:val="0"/>
+        </w:rPr>
+        <w:t xml:space="preserve">do Explorador. Nela são requeridas o email e senha de acesso utilizado na loja virtual Shopify da empresa Hardz para que o explorador faça </w:t>
+      </w:r>
+      <w:r>
+        <w:rPr>
+          <w:i w:val="1"/>
+          <w:rtl w:val="0"/>
+        </w:rPr>
+        <w:t xml:space="preserve">login</w:t>
+      </w:r>
+      <w:r>
+        <w:rPr>
+          <w:rtl w:val="0"/>
+        </w:rPr>
+        <w:t xml:space="preserve">.</w:t>
+      </w:r>
+    </w:p>
+    <w:p>
+      <w:pPr>
+        <w:jc w:val="both"/>
+        <w:rPr/>
+      </w:pPr>
+      <w:r>
+        <w:rPr>
+          <w:rtl w:val="0"/>
+        </w:rPr>
+      </w:r>
+    </w:p>
+    <w:p>
+      <w:pPr>
+        <w:jc w:val="center"/>
+        <w:rPr/>
+      </w:pPr>
+      <w:r>
+        <w:rPr/>
+        <w:drawing>
+          <wp:inline distB="114300" distT="114300" distL="114300" distR="114300">
+            <wp:extent cx="6126480" cy="4876800"/>
+            <wp:effectExtent b="0" l="0" r="0" t="0"/>
+            <wp:docPr id="19" name="image13.png"/>
+            <a:graphic>
+              <a:graphicData uri="http://schemas.openxmlformats.org/drawingml/2006/picture">
+                <pic:pic>
+                  <pic:nvPicPr>
+                    <pic:cNvPr id="0" name="image13.png"/>
+                    <pic:cNvPicPr preferRelativeResize="0"/>
+                  </pic:nvPicPr>
+                  <pic:blipFill>
+                    <a:blip r:embed="rId13"/>
+                    <a:srcRect b="0" l="0" r="0" t="0"/>
+                    <a:stretch>
+                      <a:fillRect/>
+                    </a:stretch>
+                  </pic:blipFill>
+                  <pic:spPr>
+                    <a:xfrm>
+                      <a:off x="0" y="0"/>
+                      <a:ext cx="6126480" cy="4876800"/>
+                    </a:xfrm>
+                    <a:prstGeom prst="rect"/>
+                    <a:ln/>
+                  </pic:spPr>
+                </pic:pic>
+              </a:graphicData>
+            </a:graphic>
+          </wp:inline>
+        </w:drawing>
+      </w:r>
+      <w:r>
+        <w:rPr>
+          <w:rtl w:val="0"/>
+        </w:rPr>
+      </w:r>
+    </w:p>
+    <w:p>
+      <w:pPr>
+        <w:jc w:val="center"/>
+        <w:rPr/>
+      </w:pPr>
+      <w:r>
+        <w:rPr>
+          <w:rtl w:val="0"/>
+        </w:rPr>
+        <w:t xml:space="preserve">Figura 4 - Tela de perfil e histórico de desafios do Explorador</w:t>
+      </w:r>
+    </w:p>
+    <w:p>
+      <w:pPr>
+        <w:jc w:val="both"/>
+        <w:rPr/>
+      </w:pPr>
+      <w:r>
+        <w:rPr>
+          <w:rtl w:val="0"/>
+        </w:rPr>
+      </w:r>
+    </w:p>
+    <w:p>
+      <w:pPr>
+        <w:jc w:val="both"/>
+        <w:rPr/>
+      </w:pPr>
+      <w:r>
+        <w:rPr>
+          <w:rtl w:val="0"/>
+        </w:rPr>
+        <w:t xml:space="preserve">A Figura 4 é a tela onde está descrito os detalhes, foto de perfil e informações do explorador em um card superior e abaixo segue uma lista de cards com os últimos desafios que ele participou. A partir dessa lista o explorador consegue ter acesso aos detalhes da resposta que ele fez para aquele desafio.</w:t>
+      </w:r>
+    </w:p>
+    <w:p>
+      <w:pPr>
+        <w:jc w:val="both"/>
+        <w:rPr/>
+      </w:pPr>
+      <w:r>
+        <w:rPr>
+          <w:rtl w:val="0"/>
+        </w:rPr>
+      </w:r>
+    </w:p>
+    <w:p>
+      <w:pPr>
+        <w:jc w:val="center"/>
+        <w:rPr/>
+      </w:pPr>
+      <w:r>
+        <w:rPr/>
+        <w:drawing>
+          <wp:inline distB="114300" distT="114300" distL="114300" distR="114300">
+            <wp:extent cx="6126480" cy="4826000"/>
+            <wp:effectExtent b="0" l="0" r="0" t="0"/>
+            <wp:docPr id="9" name="image1.png"/>
+            <a:graphic>
+              <a:graphicData uri="http://schemas.openxmlformats.org/drawingml/2006/picture">
+                <pic:pic>
+                  <pic:nvPicPr>
+                    <pic:cNvPr id="0" name="image1.png"/>
+                    <pic:cNvPicPr preferRelativeResize="0"/>
+                  </pic:nvPicPr>
+                  <pic:blipFill>
+                    <a:blip r:embed="rId14"/>
+                    <a:srcRect b="0" l="0" r="0" t="0"/>
+                    <a:stretch>
+                      <a:fillRect/>
+                    </a:stretch>
+                  </pic:blipFill>
+                  <pic:spPr>
+                    <a:xfrm>
+                      <a:off x="0" y="0"/>
+                      <a:ext cx="6126480" cy="4826000"/>
+                    </a:xfrm>
+                    <a:prstGeom prst="rect"/>
+                    <a:ln/>
+                  </pic:spPr>
+                </pic:pic>
+              </a:graphicData>
+            </a:graphic>
+          </wp:inline>
+        </w:drawing>
+      </w:r>
+      <w:r>
+        <w:rPr>
+          <w:rtl w:val="0"/>
+        </w:rPr>
+      </w:r>
+    </w:p>
+    <w:p>
+      <w:pPr>
+        <w:jc w:val="center"/>
+        <w:rPr/>
+      </w:pPr>
+      <w:r>
+        <w:rPr>
+          <w:rtl w:val="0"/>
+        </w:rPr>
+        <w:t xml:space="preserve">Figura 5 - Tela do desafio “Em análise” para explorador participante</w:t>
+      </w:r>
+    </w:p>
+    <w:p>
+      <w:pPr>
+        <w:jc w:val="center"/>
+        <w:rPr/>
+      </w:pPr>
+      <w:r>
+        <w:rPr>
+          <w:rtl w:val="0"/>
+        </w:rPr>
+      </w:r>
+    </w:p>
+    <w:p>
+      <w:pPr>
+        <w:jc w:val="both"/>
+        <w:rPr/>
+      </w:pPr>
+      <w:r>
+        <w:rPr>
+          <w:rtl w:val="0"/>
+        </w:rPr>
+        <w:t xml:space="preserve">A Figura 5 é a tela de detalhamento do desafio em que o explorador participou e se encontra em análise. Nela ele consegue visualizar as informações de sua resposta ao desafio, editar e adicionar novas informações e responder a comentários realizados pelos administradores.</w:t>
+      </w:r>
+    </w:p>
+    <w:p>
+      <w:pPr>
+        <w:jc w:val="both"/>
+        <w:rPr/>
+      </w:pPr>
+      <w:r>
+        <w:rPr>
+          <w:rtl w:val="0"/>
+        </w:rPr>
+      </w:r>
+    </w:p>
+    <w:p>
+      <w:pPr>
+        <w:jc w:val="center"/>
+        <w:rPr/>
+      </w:pPr>
+      <w:r>
+        <w:rPr/>
+        <w:drawing>
+          <wp:inline distB="114300" distT="114300" distL="114300" distR="114300">
+            <wp:extent cx="6126480" cy="4838700"/>
+            <wp:effectExtent b="0" l="0" r="0" t="0"/>
+            <wp:docPr id="7" name="image12.png"/>
+            <a:graphic>
+              <a:graphicData uri="http://schemas.openxmlformats.org/drawingml/2006/picture">
+                <pic:pic>
+                  <pic:nvPicPr>
+                    <pic:cNvPr id="0" name="image12.png"/>
+                    <pic:cNvPicPr preferRelativeResize="0"/>
+                  </pic:nvPicPr>
+                  <pic:blipFill>
+                    <a:blip r:embed="rId15"/>
+                    <a:srcRect b="0" l="0" r="0" t="0"/>
+                    <a:stretch>
+                      <a:fillRect/>
+                    </a:stretch>
+                  </pic:blipFill>
+                  <pic:spPr>
+                    <a:xfrm>
+                      <a:off x="0" y="0"/>
+                      <a:ext cx="6126480" cy="4838700"/>
+                    </a:xfrm>
+                    <a:prstGeom prst="rect"/>
+                    <a:ln/>
+                  </pic:spPr>
+                </pic:pic>
+              </a:graphicData>
+            </a:graphic>
+          </wp:inline>
+        </w:drawing>
+      </w:r>
+      <w:r>
+        <w:rPr>
+          <w:rtl w:val="0"/>
+        </w:rPr>
+      </w:r>
+    </w:p>
+    <w:p>
+      <w:pPr>
+        <w:jc w:val="center"/>
+        <w:rPr/>
+      </w:pPr>
+      <w:r>
+        <w:rPr>
+          <w:rtl w:val="0"/>
+        </w:rPr>
+        <w:t xml:space="preserve">Figura 6 - Tela do desafio “Conquistado” para explorador participante</w:t>
+      </w:r>
+    </w:p>
+    <w:p>
+      <w:pPr>
+        <w:jc w:val="both"/>
+        <w:rPr/>
+      </w:pPr>
+      <w:r>
+        <w:rPr>
+          <w:rtl w:val="0"/>
+        </w:rPr>
+      </w:r>
+    </w:p>
+    <w:p>
+      <w:pPr>
+        <w:jc w:val="both"/>
+        <w:rPr/>
+      </w:pPr>
+      <w:r>
+        <w:rPr>
+          <w:rtl w:val="0"/>
+        </w:rPr>
+        <w:t xml:space="preserve">A Figura 6 é a tela de detalhamento do desafio em que o explorador participou e se encontra em </w:t>
+      </w:r>
+      <w:r>
+        <w:rPr>
+          <w:i w:val="1"/>
+          <w:rtl w:val="0"/>
+        </w:rPr>
+        <w:t xml:space="preserve">status </w:t>
+      </w:r>
+      <w:r>
+        <w:rPr>
+          <w:rtl w:val="0"/>
+        </w:rPr>
+        <w:t xml:space="preserve">“Conquistado”. Nela ele consegue visualizar as informações de sua resposta ao desafio, clicar em resgatar a recompensa para liberar as informações necessárias e responder a comentários realizados pelos administradores na seção de informações sobre a recompensa.</w:t>
+      </w:r>
+    </w:p>
+    <w:p>
+      <w:pPr>
+        <w:jc w:val="both"/>
+        <w:rPr/>
+      </w:pPr>
+      <w:r>
+        <w:rPr>
+          <w:rtl w:val="0"/>
+        </w:rPr>
+      </w:r>
+    </w:p>
+    <w:p>
+      <w:pPr>
+        <w:jc w:val="center"/>
+        <w:rPr/>
+      </w:pPr>
+      <w:r>
+        <w:rPr/>
+        <w:drawing>
+          <wp:inline distB="114300" distT="114300" distL="114300" distR="114300">
+            <wp:extent cx="6126480" cy="4826000"/>
+            <wp:effectExtent b="0" l="0" r="0" t="0"/>
+            <wp:docPr id="14" name="image15.png"/>
+            <a:graphic>
+              <a:graphicData uri="http://schemas.openxmlformats.org/drawingml/2006/picture">
+                <pic:pic>
+                  <pic:nvPicPr>
+                    <pic:cNvPr id="0" name="image15.png"/>
+                    <pic:cNvPicPr preferRelativeResize="0"/>
+                  </pic:nvPicPr>
+                  <pic:blipFill>
+                    <a:blip r:embed="rId16"/>
+                    <a:srcRect b="0" l="0" r="0" t="0"/>
+                    <a:stretch>
+                      <a:fillRect/>
+                    </a:stretch>
+                  </pic:blipFill>
+                  <pic:spPr>
+                    <a:xfrm>
+                      <a:off x="0" y="0"/>
+                      <a:ext cx="6126480" cy="4826000"/>
+                    </a:xfrm>
+                    <a:prstGeom prst="rect"/>
+                    <a:ln/>
+                  </pic:spPr>
+                </pic:pic>
+              </a:graphicData>
+            </a:graphic>
+          </wp:inline>
+        </w:drawing>
+      </w:r>
+      <w:r>
+        <w:rPr>
+          <w:rtl w:val="0"/>
+        </w:rPr>
+      </w:r>
+    </w:p>
+    <w:p>
+      <w:pPr>
+        <w:jc w:val="center"/>
+        <w:rPr/>
+      </w:pPr>
+      <w:r>
+        <w:rPr>
+          <w:rtl w:val="0"/>
+        </w:rPr>
+        <w:t xml:space="preserve">Figura 7 - Tela do desafio “Conquistado” para outros exploradores</w:t>
+      </w:r>
+    </w:p>
+    <w:p>
+      <w:pPr>
+        <w:jc w:val="both"/>
+        <w:rPr/>
+      </w:pPr>
+      <w:r>
+        <w:rPr>
+          <w:rtl w:val="0"/>
+        </w:rPr>
+      </w:r>
+    </w:p>
+    <w:p>
+      <w:pPr>
+        <w:jc w:val="both"/>
+        <w:rPr/>
+      </w:pPr>
+      <w:r>
+        <w:rPr>
+          <w:rtl w:val="0"/>
+        </w:rPr>
+        <w:t xml:space="preserve">A Figura 7 é a tela de visualização de um desafio “Conquistado” para exploradores que queiram visualizar a participação de outro explorador. Nela os exploradores do sistema conseguem visualizar as informações da resposta ao desafio feita pelo outro explorador e visualizar os comentários realizados pelos administradores.</w:t>
+      </w:r>
+    </w:p>
+    <w:p>
+      <w:pPr>
+        <w:jc w:val="both"/>
+        <w:rPr/>
+      </w:pPr>
+      <w:r>
+        <w:rPr>
+          <w:rtl w:val="0"/>
+        </w:rPr>
+      </w:r>
+    </w:p>
+    <w:p>
+      <w:pPr>
+        <w:jc w:val="center"/>
+        <w:rPr/>
+      </w:pPr>
+      <w:r>
+        <w:rPr/>
+        <w:drawing>
+          <wp:inline distB="114300" distT="114300" distL="114300" distR="114300">
+            <wp:extent cx="6126480" cy="3505200"/>
+            <wp:effectExtent b="0" l="0" r="0" t="0"/>
+            <wp:docPr id="6" name="image9.png"/>
+            <a:graphic>
+              <a:graphicData uri="http://schemas.openxmlformats.org/drawingml/2006/picture">
+                <pic:pic>
+                  <pic:nvPicPr>
+                    <pic:cNvPr id="0" name="image9.png"/>
+                    <pic:cNvPicPr preferRelativeResize="0"/>
+                  </pic:nvPicPr>
+                  <pic:blipFill>
+                    <a:blip r:embed="rId17"/>
+                    <a:srcRect b="0" l="0" r="0" t="0"/>
+                    <a:stretch>
+                      <a:fillRect/>
+                    </a:stretch>
+                  </pic:blipFill>
+                  <pic:spPr>
+                    <a:xfrm>
+                      <a:off x="0" y="0"/>
+                      <a:ext cx="6126480" cy="3505200"/>
+                    </a:xfrm>
+                    <a:prstGeom prst="rect"/>
+                    <a:ln/>
+                  </pic:spPr>
+                </pic:pic>
+              </a:graphicData>
+            </a:graphic>
+          </wp:inline>
+        </w:drawing>
+      </w:r>
+      <w:r>
+        <w:rPr>
+          <w:rtl w:val="0"/>
+        </w:rPr>
+      </w:r>
+    </w:p>
+    <w:p>
+      <w:pPr>
+        <w:jc w:val="center"/>
+        <w:rPr/>
+      </w:pPr>
+      <w:r>
+        <w:rPr>
+          <w:rtl w:val="0"/>
+        </w:rPr>
+        <w:t xml:space="preserve">Figura 8 - Tela de participação no desafio</w:t>
+      </w:r>
+    </w:p>
+    <w:p>
+      <w:pPr>
+        <w:jc w:val="center"/>
+        <w:rPr/>
+      </w:pPr>
+      <w:r>
+        <w:rPr>
+          <w:rtl w:val="0"/>
+        </w:rPr>
+      </w:r>
+    </w:p>
+    <w:p>
+      <w:pPr>
+        <w:jc w:val="both"/>
+        <w:rPr/>
+      </w:pPr>
+      <w:r>
+        <w:rPr>
+          <w:rtl w:val="0"/>
+        </w:rPr>
+        <w:t xml:space="preserve">A Figura 8 é a tela de visualização de um desafio em aberto para exploradores que queiram realizar a participação neste. Nela os exploradores do sistema conseguem visualizar a descrição do desafio, detalhar sua resposta ao desafio com texto, anexar arquivos, anexar fotos e enviar sua resposta. A partir do envio dessa resposta ao desafio, essa resposta entra em status de “Em Análise”.</w:t>
+      </w:r>
+    </w:p>
+    <w:p>
+      <w:pPr>
+        <w:jc w:val="both"/>
+        <w:rPr/>
+      </w:pPr>
+      <w:r>
+        <w:rPr>
+          <w:rtl w:val="0"/>
+        </w:rPr>
+      </w:r>
+    </w:p>
+    <w:p>
+      <w:pPr>
+        <w:jc w:val="center"/>
+        <w:rPr/>
+      </w:pPr>
+      <w:r>
+        <w:rPr/>
+        <w:drawing>
+          <wp:inline distB="114300" distT="114300" distL="114300" distR="114300">
+            <wp:extent cx="6126480" cy="3454400"/>
+            <wp:effectExtent b="0" l="0" r="0" t="0"/>
+            <wp:docPr id="2" name="image7.png"/>
+            <a:graphic>
+              <a:graphicData uri="http://schemas.openxmlformats.org/drawingml/2006/picture">
+                <pic:pic>
+                  <pic:nvPicPr>
+                    <pic:cNvPr id="0" name="image7.png"/>
+                    <pic:cNvPicPr preferRelativeResize="0"/>
+                  </pic:nvPicPr>
+                  <pic:blipFill>
+                    <a:blip r:embed="rId18"/>
+                    <a:srcRect b="0" l="0" r="0" t="0"/>
+                    <a:stretch>
+                      <a:fillRect/>
+                    </a:stretch>
+                  </pic:blipFill>
+                  <pic:spPr>
+                    <a:xfrm>
+                      <a:off x="0" y="0"/>
+                      <a:ext cx="6126480" cy="3454400"/>
+                    </a:xfrm>
+                    <a:prstGeom prst="rect"/>
+                    <a:ln/>
+                  </pic:spPr>
+                </pic:pic>
+              </a:graphicData>
+            </a:graphic>
+          </wp:inline>
+        </w:drawing>
+      </w:r>
+      <w:r>
+        <w:rPr>
+          <w:rtl w:val="0"/>
+        </w:rPr>
+      </w:r>
+    </w:p>
+    <w:p>
+      <w:pPr>
+        <w:jc w:val="center"/>
+        <w:rPr/>
+      </w:pPr>
+      <w:r>
+        <w:rPr>
+          <w:rtl w:val="0"/>
+        </w:rPr>
+      </w:r>
+    </w:p>
+    <w:p>
+      <w:pPr>
+        <w:jc w:val="center"/>
+        <w:rPr/>
+      </w:pPr>
+      <w:r>
+        <w:rPr>
+          <w:rtl w:val="0"/>
+        </w:rPr>
+        <w:t xml:space="preserve">Figura 9 - Tela de notificações de exploradores</w:t>
+      </w:r>
+    </w:p>
+    <w:p>
+      <w:pPr>
+        <w:jc w:val="both"/>
+        <w:rPr/>
+      </w:pPr>
+      <w:r>
+        <w:rPr>
+          <w:rtl w:val="0"/>
+        </w:rPr>
+      </w:r>
+    </w:p>
+    <w:p>
+      <w:pPr>
+        <w:jc w:val="both"/>
+        <w:rPr/>
+      </w:pPr>
+      <w:r>
+        <w:rPr>
+          <w:rtl w:val="0"/>
+        </w:rPr>
+        <w:t xml:space="preserve">A Figura 9 é a tela de visualização das notificações do sistema para os exploradores. Nela os exploradores conseguem visualizar as novidades e alterações que ocorreram em seus desafios pendentes, recebendo notificação quando os administradores comentam ou alteram o status em suas respostas aos desafios.</w:t>
+      </w:r>
+    </w:p>
+    <w:p>
+      <w:pPr>
+        <w:jc w:val="both"/>
+        <w:rPr/>
+      </w:pPr>
+      <w:r>
+        <w:rPr>
+          <w:rtl w:val="0"/>
+        </w:rPr>
+      </w:r>
+    </w:p>
+    <w:p>
+      <w:pPr>
+        <w:jc w:val="both"/>
+        <w:rPr/>
+      </w:pPr>
+      <w:r>
+        <w:rPr/>
+        <w:drawing>
+          <wp:inline distB="114300" distT="114300" distL="114300" distR="114300">
+            <wp:extent cx="6126480" cy="3937000"/>
+            <wp:effectExtent b="0" l="0" r="0" t="0"/>
+            <wp:docPr id="11" name="image16.png"/>
+            <a:graphic>
+              <a:graphicData uri="http://schemas.openxmlformats.org/drawingml/2006/picture">
+                <pic:pic>
+                  <pic:nvPicPr>
+                    <pic:cNvPr id="0" name="image16.png"/>
+                    <pic:cNvPicPr preferRelativeResize="0"/>
+                  </pic:nvPicPr>
+                  <pic:blipFill>
+                    <a:blip r:embed="rId19"/>
+                    <a:srcRect b="0" l="0" r="0" t="0"/>
+                    <a:stretch>
+                      <a:fillRect/>
+                    </a:stretch>
+                  </pic:blipFill>
+                  <pic:spPr>
+                    <a:xfrm>
+                      <a:off x="0" y="0"/>
+                      <a:ext cx="6126480" cy="3937000"/>
+                    </a:xfrm>
+                    <a:prstGeom prst="rect"/>
+                    <a:ln/>
+                  </pic:spPr>
+                </pic:pic>
+              </a:graphicData>
+            </a:graphic>
+          </wp:inline>
+        </w:drawing>
+      </w:r>
+      <w:r>
+        <w:rPr>
+          <w:rtl w:val="0"/>
+        </w:rPr>
+      </w:r>
+    </w:p>
+    <w:p>
+      <w:pPr>
+        <w:jc w:val="center"/>
+        <w:rPr/>
+      </w:pPr>
+      <w:r>
+        <w:rPr>
+          <w:rtl w:val="0"/>
+        </w:rPr>
+        <w:t xml:space="preserve">Figura 10 - Tela de buscar outros exploradores</w:t>
+      </w:r>
+    </w:p>
+    <w:p>
+      <w:pPr>
+        <w:jc w:val="both"/>
+        <w:rPr/>
+      </w:pPr>
+      <w:r>
+        <w:rPr>
+          <w:rtl w:val="0"/>
+        </w:rPr>
+      </w:r>
+    </w:p>
+    <w:p>
+      <w:pPr>
+        <w:jc w:val="both"/>
+        <w:rPr/>
+      </w:pPr>
+      <w:r>
+        <w:rPr>
+          <w:rtl w:val="0"/>
+        </w:rPr>
+      </w:r>
+    </w:p>
+    <w:p>
+      <w:pPr>
+        <w:jc w:val="both"/>
+        <w:rPr/>
+      </w:pPr>
+      <w:r>
+        <w:rPr>
+          <w:rtl w:val="0"/>
+        </w:rPr>
+        <w:t xml:space="preserve">A Figura 10 é a tela de busca de outros exploradores no sistema. Nela os exploradores conseguem pesquisar por outros exploradores, filtrar e visualizar uma lista de </w:t>
+      </w:r>
+      <w:r>
+        <w:rPr>
+          <w:i w:val="1"/>
+          <w:rtl w:val="0"/>
+        </w:rPr>
+        <w:t xml:space="preserve">cards </w:t>
+      </w:r>
+      <w:r>
+        <w:rPr>
+          <w:rtl w:val="0"/>
+        </w:rPr>
+        <w:t xml:space="preserve">com as informações principais sobre os exploradores encontrados. Ao clicar sobre um dos </w:t>
+      </w:r>
+      <w:r>
+        <w:rPr>
+          <w:i w:val="1"/>
+          <w:rtl w:val="0"/>
+        </w:rPr>
+        <w:t xml:space="preserve">cards </w:t>
+      </w:r>
+      <w:r>
+        <w:rPr>
+          <w:rtl w:val="0"/>
+        </w:rPr>
+        <w:t xml:space="preserve">o sistema segue para a página de perfil do explorador escolhido.</w:t>
+      </w:r>
+    </w:p>
+    <w:p>
+      <w:pPr>
+        <w:jc w:val="both"/>
+        <w:rPr/>
+      </w:pPr>
+      <w:r>
+        <w:rPr>
+          <w:rtl w:val="0"/>
+        </w:rPr>
+      </w:r>
+    </w:p>
+    <w:p>
+      <w:pPr>
+        <w:jc w:val="both"/>
+        <w:rPr/>
+      </w:pPr>
+      <w:r>
+        <w:rPr>
+          <w:rtl w:val="0"/>
+        </w:rPr>
       </w:r>
     </w:p>
     <w:p>
@@ -9062,7 +9933,7 @@
         <w:jc w:val="left"/>
         <w:rPr>
           <w:rFonts w:ascii="Times New Roman" w:cs="Times New Roman" w:eastAsia="Times New Roman" w:hAnsi="Times New Roman"/>
-          <w:i w:val="1"/>
+          <w:i w:val="0"/>
           <w:smallCaps w:val="0"/>
           <w:strike w:val="0"/>
           <w:color w:val="000000"/>
@@ -9088,6 +9959,620 @@
           <w:rtl w:val="0"/>
         </w:rPr>
         <w:t xml:space="preserve">Wireframe/mockup/storyboard das interfaces exclusivas do ator &lt;B&gt;</w:t>
+      </w:r>
+    </w:p>
+    <w:p>
+      <w:pPr>
+        <w:keepNext w:val="0"/>
+        <w:keepLines w:val="0"/>
+        <w:widowControl w:val="1"/>
+        <w:pBdr>
+          <w:top w:space="0" w:sz="0" w:val="nil"/>
+          <w:left w:space="0" w:sz="0" w:val="nil"/>
+          <w:bottom w:space="0" w:sz="0" w:val="nil"/>
+          <w:right w:space="0" w:sz="0" w:val="nil"/>
+          <w:between w:space="0" w:sz="0" w:val="nil"/>
+        </w:pBdr>
+        <w:shd w:fill="auto" w:val="clear"/>
+        <w:spacing w:after="0" w:before="0" w:line="240" w:lineRule="auto"/>
+        <w:ind w:left="0" w:right="0" w:firstLine="0"/>
+        <w:jc w:val="left"/>
+        <w:rPr>
+          <w:rFonts w:ascii="Times New Roman" w:cs="Times New Roman" w:eastAsia="Times New Roman" w:hAnsi="Times New Roman"/>
+          <w:sz w:val="22"/>
+          <w:szCs w:val="22"/>
+        </w:rPr>
+      </w:pPr>
+      <w:r>
+        <w:rPr>
+          <w:rtl w:val="0"/>
+        </w:rPr>
+      </w:r>
+    </w:p>
+    <w:p>
+      <w:pPr>
+        <w:keepNext w:val="0"/>
+        <w:keepLines w:val="0"/>
+        <w:widowControl w:val="1"/>
+        <w:pBdr>
+          <w:top w:space="0" w:sz="0" w:val="nil"/>
+          <w:left w:space="0" w:sz="0" w:val="nil"/>
+          <w:bottom w:space="0" w:sz="0" w:val="nil"/>
+          <w:right w:space="0" w:sz="0" w:val="nil"/>
+          <w:between w:space="0" w:sz="0" w:val="nil"/>
+        </w:pBdr>
+        <w:shd w:fill="auto" w:val="clear"/>
+        <w:spacing w:after="0" w:before="0" w:line="240" w:lineRule="auto"/>
+        <w:ind w:left="0" w:right="0" w:firstLine="0"/>
+        <w:jc w:val="left"/>
+        <w:rPr>
+          <w:rFonts w:ascii="Times New Roman" w:cs="Times New Roman" w:eastAsia="Times New Roman" w:hAnsi="Times New Roman"/>
+          <w:sz w:val="22"/>
+          <w:szCs w:val="22"/>
+        </w:rPr>
+      </w:pPr>
+      <w:r>
+        <w:rPr>
+          <w:rFonts w:ascii="Times New Roman" w:cs="Times New Roman" w:eastAsia="Times New Roman" w:hAnsi="Times New Roman"/>
+          <w:sz w:val="22"/>
+          <w:szCs w:val="22"/>
+        </w:rPr>
+        <w:drawing>
+          <wp:inline distB="114300" distT="114300" distL="114300" distR="114300">
+            <wp:extent cx="6126480" cy="3441700"/>
+            <wp:effectExtent b="0" l="0" r="0" t="0"/>
+            <wp:docPr id="4" name="image11.png"/>
+            <a:graphic>
+              <a:graphicData uri="http://schemas.openxmlformats.org/drawingml/2006/picture">
+                <pic:pic>
+                  <pic:nvPicPr>
+                    <pic:cNvPr id="0" name="image11.png"/>
+                    <pic:cNvPicPr preferRelativeResize="0"/>
+                  </pic:nvPicPr>
+                  <pic:blipFill>
+                    <a:blip r:embed="rId20"/>
+                    <a:srcRect b="0" l="0" r="0" t="0"/>
+                    <a:stretch>
+                      <a:fillRect/>
+                    </a:stretch>
+                  </pic:blipFill>
+                  <pic:spPr>
+                    <a:xfrm>
+                      <a:off x="0" y="0"/>
+                      <a:ext cx="6126480" cy="3441700"/>
+                    </a:xfrm>
+                    <a:prstGeom prst="rect"/>
+                    <a:ln/>
+                  </pic:spPr>
+                </pic:pic>
+              </a:graphicData>
+            </a:graphic>
+          </wp:inline>
+        </w:drawing>
+      </w:r>
+      <w:r>
+        <w:rPr>
+          <w:rtl w:val="0"/>
+        </w:rPr>
+      </w:r>
+    </w:p>
+    <w:p>
+      <w:pPr>
+        <w:jc w:val="center"/>
+        <w:rPr/>
+      </w:pPr>
+      <w:r>
+        <w:rPr>
+          <w:rtl w:val="0"/>
+        </w:rPr>
+        <w:t xml:space="preserve">Figura 11 - Tela de dashboard do explorador</w:t>
+      </w:r>
+    </w:p>
+    <w:p>
+      <w:pPr>
+        <w:jc w:val="both"/>
+        <w:rPr/>
+      </w:pPr>
+      <w:r>
+        <w:rPr>
+          <w:rtl w:val="0"/>
+        </w:rPr>
+      </w:r>
+    </w:p>
+    <w:p>
+      <w:pPr>
+        <w:jc w:val="both"/>
+        <w:rPr/>
+      </w:pPr>
+      <w:r>
+        <w:rPr>
+          <w:rtl w:val="0"/>
+        </w:rPr>
+        <w:t xml:space="preserve">A Figura 11 é um dashboard com indicadores e relatórios para o administrador.</w:t>
+      </w:r>
+    </w:p>
+    <w:p>
+      <w:pPr>
+        <w:jc w:val="left"/>
+        <w:rPr/>
+      </w:pPr>
+      <w:r>
+        <w:rPr>
+          <w:rtl w:val="0"/>
+        </w:rPr>
+      </w:r>
+    </w:p>
+    <w:p>
+      <w:pPr>
+        <w:jc w:val="both"/>
+        <w:rPr/>
+      </w:pPr>
+      <w:r>
+        <w:rPr>
+          <w:rtl w:val="0"/>
+        </w:rPr>
+      </w:r>
+    </w:p>
+    <w:p>
+      <w:pPr>
+        <w:jc w:val="both"/>
+        <w:rPr/>
+      </w:pPr>
+      <w:r>
+        <w:rPr/>
+        <w:drawing>
+          <wp:inline distB="114300" distT="114300" distL="114300" distR="114300">
+            <wp:extent cx="6126480" cy="3403600"/>
+            <wp:effectExtent b="0" l="0" r="0" t="0"/>
+            <wp:docPr id="12" name="image4.png"/>
+            <a:graphic>
+              <a:graphicData uri="http://schemas.openxmlformats.org/drawingml/2006/picture">
+                <pic:pic>
+                  <pic:nvPicPr>
+                    <pic:cNvPr id="0" name="image4.png"/>
+                    <pic:cNvPicPr preferRelativeResize="0"/>
+                  </pic:nvPicPr>
+                  <pic:blipFill>
+                    <a:blip r:embed="rId21"/>
+                    <a:srcRect b="0" l="0" r="0" t="0"/>
+                    <a:stretch>
+                      <a:fillRect/>
+                    </a:stretch>
+                  </pic:blipFill>
+                  <pic:spPr>
+                    <a:xfrm>
+                      <a:off x="0" y="0"/>
+                      <a:ext cx="6126480" cy="3403600"/>
+                    </a:xfrm>
+                    <a:prstGeom prst="rect"/>
+                    <a:ln/>
+                  </pic:spPr>
+                </pic:pic>
+              </a:graphicData>
+            </a:graphic>
+          </wp:inline>
+        </w:drawing>
+      </w:r>
+      <w:r>
+        <w:rPr>
+          <w:rtl w:val="0"/>
+        </w:rPr>
+      </w:r>
+    </w:p>
+    <w:p>
+      <w:pPr>
+        <w:jc w:val="center"/>
+        <w:rPr/>
+      </w:pPr>
+      <w:r>
+        <w:rPr>
+          <w:rtl w:val="0"/>
+        </w:rPr>
+        <w:t xml:space="preserve">Figura 12 - Tela de login do administrador</w:t>
+      </w:r>
+    </w:p>
+    <w:p>
+      <w:pPr>
+        <w:jc w:val="both"/>
+        <w:rPr/>
+      </w:pPr>
+      <w:r>
+        <w:rPr/>
+        <w:drawing>
+          <wp:inline distB="114300" distT="114300" distL="114300" distR="114300">
+            <wp:extent cx="6126480" cy="4851400"/>
+            <wp:effectExtent b="0" l="0" r="0" t="0"/>
+            <wp:docPr id="8" name="image6.png"/>
+            <a:graphic>
+              <a:graphicData uri="http://schemas.openxmlformats.org/drawingml/2006/picture">
+                <pic:pic>
+                  <pic:nvPicPr>
+                    <pic:cNvPr id="0" name="image6.png"/>
+                    <pic:cNvPicPr preferRelativeResize="0"/>
+                  </pic:nvPicPr>
+                  <pic:blipFill>
+                    <a:blip r:embed="rId22"/>
+                    <a:srcRect b="0" l="0" r="0" t="0"/>
+                    <a:stretch>
+                      <a:fillRect/>
+                    </a:stretch>
+                  </pic:blipFill>
+                  <pic:spPr>
+                    <a:xfrm>
+                      <a:off x="0" y="0"/>
+                      <a:ext cx="6126480" cy="4851400"/>
+                    </a:xfrm>
+                    <a:prstGeom prst="rect"/>
+                    <a:ln/>
+                  </pic:spPr>
+                </pic:pic>
+              </a:graphicData>
+            </a:graphic>
+          </wp:inline>
+        </w:drawing>
+      </w:r>
+      <w:r>
+        <w:rPr>
+          <w:rtl w:val="0"/>
+        </w:rPr>
+      </w:r>
+    </w:p>
+    <w:p>
+      <w:pPr>
+        <w:jc w:val="center"/>
+        <w:rPr/>
+      </w:pPr>
+      <w:r>
+        <w:rPr>
+          <w:rtl w:val="0"/>
+        </w:rPr>
+        <w:t xml:space="preserve">Figura 13- Tela de cadastro do desafio</w:t>
+      </w:r>
+    </w:p>
+    <w:p>
+      <w:pPr>
+        <w:jc w:val="center"/>
+        <w:rPr/>
+      </w:pPr>
+      <w:r>
+        <w:rPr/>
+        <w:drawing>
+          <wp:inline distB="114300" distT="114300" distL="114300" distR="114300">
+            <wp:extent cx="6126480" cy="3390900"/>
+            <wp:effectExtent b="0" l="0" r="0" t="0"/>
+            <wp:docPr id="17" name="image10.png"/>
+            <a:graphic>
+              <a:graphicData uri="http://schemas.openxmlformats.org/drawingml/2006/picture">
+                <pic:pic>
+                  <pic:nvPicPr>
+                    <pic:cNvPr id="0" name="image10.png"/>
+                    <pic:cNvPicPr preferRelativeResize="0"/>
+                  </pic:nvPicPr>
+                  <pic:blipFill>
+                    <a:blip r:embed="rId23"/>
+                    <a:srcRect b="0" l="0" r="0" t="0"/>
+                    <a:stretch>
+                      <a:fillRect/>
+                    </a:stretch>
+                  </pic:blipFill>
+                  <pic:spPr>
+                    <a:xfrm>
+                      <a:off x="0" y="0"/>
+                      <a:ext cx="6126480" cy="3390900"/>
+                    </a:xfrm>
+                    <a:prstGeom prst="rect"/>
+                    <a:ln/>
+                  </pic:spPr>
+                </pic:pic>
+              </a:graphicData>
+            </a:graphic>
+          </wp:inline>
+        </w:drawing>
+      </w:r>
+      <w:r>
+        <w:rPr>
+          <w:rtl w:val="0"/>
+        </w:rPr>
+        <w:t xml:space="preserve">Figura 14 - Tela de autorização de publicações no sistema</w:t>
+      </w:r>
+    </w:p>
+    <w:p>
+      <w:pPr>
+        <w:jc w:val="center"/>
+        <w:rPr/>
+      </w:pPr>
+      <w:r>
+        <w:rPr>
+          <w:rtl w:val="0"/>
+        </w:rPr>
+      </w:r>
+    </w:p>
+    <w:p>
+      <w:pPr>
+        <w:jc w:val="center"/>
+        <w:rPr/>
+      </w:pPr>
+      <w:r>
+        <w:rPr/>
+        <w:drawing>
+          <wp:inline distB="114300" distT="114300" distL="114300" distR="114300">
+            <wp:extent cx="6124575" cy="3395663"/>
+            <wp:effectExtent b="0" l="0" r="0" t="0"/>
+            <wp:docPr id="13" name="image8.png"/>
+            <a:graphic>
+              <a:graphicData uri="http://schemas.openxmlformats.org/drawingml/2006/picture">
+                <pic:pic>
+                  <pic:nvPicPr>
+                    <pic:cNvPr id="0" name="image8.png"/>
+                    <pic:cNvPicPr preferRelativeResize="0"/>
+                  </pic:nvPicPr>
+                  <pic:blipFill>
+                    <a:blip r:embed="rId24"/>
+                    <a:srcRect b="0" l="0" r="0" t="0"/>
+                    <a:stretch>
+                      <a:fillRect/>
+                    </a:stretch>
+                  </pic:blipFill>
+                  <pic:spPr>
+                    <a:xfrm>
+                      <a:off x="0" y="0"/>
+                      <a:ext cx="6124575" cy="3395663"/>
+                    </a:xfrm>
+                    <a:prstGeom prst="rect"/>
+                    <a:ln/>
+                  </pic:spPr>
+                </pic:pic>
+              </a:graphicData>
+            </a:graphic>
+          </wp:inline>
+        </w:drawing>
+      </w:r>
+      <w:r>
+        <w:rPr>
+          <w:rtl w:val="0"/>
+        </w:rPr>
+        <w:t xml:space="preserve">Figura 15 - Tela de notificações</w:t>
+      </w:r>
+    </w:p>
+    <w:p>
+      <w:pPr>
+        <w:jc w:val="center"/>
+        <w:rPr/>
+      </w:pPr>
+      <w:r>
+        <w:rPr/>
+        <w:drawing>
+          <wp:inline distB="114300" distT="114300" distL="114300" distR="114300">
+            <wp:extent cx="6126480" cy="3390900"/>
+            <wp:effectExtent b="0" l="0" r="0" t="0"/>
+            <wp:docPr id="5" name="image3.png"/>
+            <a:graphic>
+              <a:graphicData uri="http://schemas.openxmlformats.org/drawingml/2006/picture">
+                <pic:pic>
+                  <pic:nvPicPr>
+                    <pic:cNvPr id="0" name="image3.png"/>
+                    <pic:cNvPicPr preferRelativeResize="0"/>
+                  </pic:nvPicPr>
+                  <pic:blipFill>
+                    <a:blip r:embed="rId25"/>
+                    <a:srcRect b="0" l="0" r="0" t="0"/>
+                    <a:stretch>
+                      <a:fillRect/>
+                    </a:stretch>
+                  </pic:blipFill>
+                  <pic:spPr>
+                    <a:xfrm>
+                      <a:off x="0" y="0"/>
+                      <a:ext cx="6126480" cy="3390900"/>
+                    </a:xfrm>
+                    <a:prstGeom prst="rect"/>
+                    <a:ln/>
+                  </pic:spPr>
+                </pic:pic>
+              </a:graphicData>
+            </a:graphic>
+          </wp:inline>
+        </w:drawing>
+      </w:r>
+      <w:r>
+        <w:rPr>
+          <w:rtl w:val="0"/>
+        </w:rPr>
+      </w:r>
+    </w:p>
+    <w:p>
+      <w:pPr>
+        <w:jc w:val="center"/>
+        <w:rPr/>
+      </w:pPr>
+      <w:r>
+        <w:rPr>
+          <w:rtl w:val="0"/>
+        </w:rPr>
+        <w:t xml:space="preserve">Figura 16- Tela de lista de desafios cadastradosno sistema</w:t>
+      </w:r>
+    </w:p>
+    <w:p>
+      <w:pPr>
+        <w:jc w:val="both"/>
+        <w:rPr/>
+      </w:pPr>
+      <w:r>
+        <w:rPr>
+          <w:rtl w:val="0"/>
+        </w:rPr>
+      </w:r>
+    </w:p>
+    <w:p>
+      <w:pPr>
+        <w:jc w:val="both"/>
+        <w:rPr/>
+      </w:pPr>
+      <w:r>
+        <w:rPr/>
+        <w:drawing>
+          <wp:inline distB="114300" distT="114300" distL="114300" distR="114300">
+            <wp:extent cx="6126480" cy="3390900"/>
+            <wp:effectExtent b="0" l="0" r="0" t="0"/>
+            <wp:docPr id="18" name="image18.png"/>
+            <a:graphic>
+              <a:graphicData uri="http://schemas.openxmlformats.org/drawingml/2006/picture">
+                <pic:pic>
+                  <pic:nvPicPr>
+                    <pic:cNvPr id="0" name="image18.png"/>
+                    <pic:cNvPicPr preferRelativeResize="0"/>
+                  </pic:nvPicPr>
+                  <pic:blipFill>
+                    <a:blip r:embed="rId26"/>
+                    <a:srcRect b="0" l="0" r="0" t="0"/>
+                    <a:stretch>
+                      <a:fillRect/>
+                    </a:stretch>
+                  </pic:blipFill>
+                  <pic:spPr>
+                    <a:xfrm>
+                      <a:off x="0" y="0"/>
+                      <a:ext cx="6126480" cy="3390900"/>
+                    </a:xfrm>
+                    <a:prstGeom prst="rect"/>
+                    <a:ln/>
+                  </pic:spPr>
+                </pic:pic>
+              </a:graphicData>
+            </a:graphic>
+          </wp:inline>
+        </w:drawing>
+      </w:r>
+      <w:r>
+        <w:rPr>
+          <w:rtl w:val="0"/>
+        </w:rPr>
+      </w:r>
+    </w:p>
+    <w:p>
+      <w:pPr>
+        <w:jc w:val="center"/>
+        <w:rPr>
+          <w:i w:val="1"/>
+        </w:rPr>
+      </w:pPr>
+      <w:r>
+        <w:rPr>
+          <w:rtl w:val="0"/>
+        </w:rPr>
+        <w:t xml:space="preserve">Figura 17 - Tela de controle de </w:t>
+      </w:r>
+      <w:r>
+        <w:rPr>
+          <w:i w:val="1"/>
+          <w:rtl w:val="0"/>
+        </w:rPr>
+        <w:t xml:space="preserve">hashtags</w:t>
+      </w:r>
+    </w:p>
+    <w:p>
+      <w:pPr>
+        <w:jc w:val="center"/>
+        <w:rPr/>
+      </w:pPr>
+      <w:r>
+        <w:rPr/>
+        <w:drawing>
+          <wp:inline distB="114300" distT="114300" distL="114300" distR="114300">
+            <wp:extent cx="6126480" cy="3390900"/>
+            <wp:effectExtent b="0" l="0" r="0" t="0"/>
+            <wp:docPr id="15" name="image14.png"/>
+            <a:graphic>
+              <a:graphicData uri="http://schemas.openxmlformats.org/drawingml/2006/picture">
+                <pic:pic>
+                  <pic:nvPicPr>
+                    <pic:cNvPr id="0" name="image14.png"/>
+                    <pic:cNvPicPr preferRelativeResize="0"/>
+                  </pic:nvPicPr>
+                  <pic:blipFill>
+                    <a:blip r:embed="rId27"/>
+                    <a:srcRect b="0" l="0" r="0" t="0"/>
+                    <a:stretch>
+                      <a:fillRect/>
+                    </a:stretch>
+                  </pic:blipFill>
+                  <pic:spPr>
+                    <a:xfrm>
+                      <a:off x="0" y="0"/>
+                      <a:ext cx="6126480" cy="3390900"/>
+                    </a:xfrm>
+                    <a:prstGeom prst="rect"/>
+                    <a:ln/>
+                  </pic:spPr>
+                </pic:pic>
+              </a:graphicData>
+            </a:graphic>
+          </wp:inline>
+        </w:drawing>
+      </w:r>
+      <w:r>
+        <w:rPr>
+          <w:rtl w:val="0"/>
+        </w:rPr>
+        <w:t xml:space="preserve">Figura 18 - Tela cadastro e edição de contas e hashtag</w:t>
+      </w:r>
+    </w:p>
+    <w:p>
+      <w:pPr>
+        <w:jc w:val="center"/>
+        <w:rPr/>
+      </w:pPr>
+      <w:r>
+        <w:rPr/>
+        <w:drawing>
+          <wp:inline distB="114300" distT="114300" distL="114300" distR="114300">
+            <wp:extent cx="6126480" cy="4978400"/>
+            <wp:effectExtent b="0" l="0" r="0" t="0"/>
+            <wp:docPr id="16" name="image17.png"/>
+            <a:graphic>
+              <a:graphicData uri="http://schemas.openxmlformats.org/drawingml/2006/picture">
+                <pic:pic>
+                  <pic:nvPicPr>
+                    <pic:cNvPr id="0" name="image17.png"/>
+                    <pic:cNvPicPr preferRelativeResize="0"/>
+                  </pic:nvPicPr>
+                  <pic:blipFill>
+                    <a:blip r:embed="rId28"/>
+                    <a:srcRect b="0" l="0" r="0" t="0"/>
+                    <a:stretch>
+                      <a:fillRect/>
+                    </a:stretch>
+                  </pic:blipFill>
+                  <pic:spPr>
+                    <a:xfrm>
+                      <a:off x="0" y="0"/>
+                      <a:ext cx="6126480" cy="4978400"/>
+                    </a:xfrm>
+                    <a:prstGeom prst="rect"/>
+                    <a:ln/>
+                  </pic:spPr>
+                </pic:pic>
+              </a:graphicData>
+            </a:graphic>
+          </wp:inline>
+        </w:drawing>
+      </w:r>
+      <w:r>
+        <w:rPr>
+          <w:rtl w:val="0"/>
+        </w:rPr>
+      </w:r>
+    </w:p>
+    <w:p>
+      <w:pPr>
+        <w:jc w:val="center"/>
+        <w:rPr/>
+      </w:pPr>
+      <w:r>
+        <w:rPr>
+          <w:rtl w:val="0"/>
+        </w:rPr>
+        <w:t xml:space="preserve">Figura 13- Tela detalhada do desafio e de mudança de status</w:t>
       </w:r>
       <w:r>
         <w:rPr>
@@ -9355,7 +10840,7 @@
       </w:r>
     </w:p>
     <w:sectPr>
-      <w:headerReference r:id="rId12" w:type="default"/>
+      <w:headerReference r:id="rId29" w:type="default"/>
       <w:type w:val="nextPage"/>
       <w:pgSz w:h="15840" w:w="12240" w:orient="portrait"/>
       <w:pgMar w:bottom="1440" w:top="1440" w:left="1296" w:right="1296" w:header="720" w:footer="720"/>

</xml_diff>